<commit_message>
bugun 6-dan 10-gacham tugataman
</commit_message>
<xml_diff>
--- a/課題ファイル/kadai6/課題６.docx
+++ b/課題ファイル/kadai6/課題６.docx
@@ -3417,10 +3417,768 @@
     </w:p>
     <w:p>
       <w:pPr>
-        <w:rPr>
-          <w:lang w:val="en-US"/>
-        </w:rPr>
-      </w:pPr>
+        <w:shd w:val="clear" w:color="auto" w:fill="FFFFFF"/>
+        <w:spacing w:after="0" w:line="270" w:lineRule="atLeast"/>
+        <w:rPr>
+          <w:rFonts w:ascii="Menlo" w:eastAsia="Times New Roman" w:hAnsi="Menlo" w:cs="Menlo"/>
+          <w:color w:val="000000"/>
+          <w:kern w:val="0"/>
+          <w:sz w:val="18"/>
+          <w:szCs w:val="18"/>
+          <w14:ligatures w14:val="none"/>
+        </w:rPr>
+      </w:pPr>
+      <w:r>
+        <w:rPr>
+          <w:rFonts w:ascii="Menlo" w:eastAsia="Times New Roman" w:hAnsi="Menlo" w:cs="Menlo"/>
+          <w:color w:val="808080"/>
+          <w:kern w:val="0"/>
+          <w:sz w:val="18"/>
+          <w:szCs w:val="18"/>
+          <w14:ligatures w14:val="none"/>
+        </w:rPr>
+        <w:t>#include</w:t>
+      </w:r>
+      <w:r>
+        <w:rPr>
+          <w:rFonts w:ascii="Menlo" w:eastAsia="Times New Roman" w:hAnsi="Menlo" w:cs="Menlo"/>
+          <w:color w:val="0000FF"/>
+          <w:kern w:val="0"/>
+          <w:sz w:val="18"/>
+          <w:szCs w:val="18"/>
+          <w14:ligatures w14:val="none"/>
+        </w:rPr>
+        <w:t xml:space="preserve"> </w:t>
+      </w:r>
+      <w:r>
+        <w:rPr>
+          <w:rFonts w:ascii="Menlo" w:eastAsia="Times New Roman" w:hAnsi="Menlo" w:cs="Menlo"/>
+          <w:color w:val="A31515"/>
+          <w:kern w:val="0"/>
+          <w:sz w:val="18"/>
+          <w:szCs w:val="18"/>
+          <w14:ligatures w14:val="none"/>
+        </w:rPr>
+        <w:t>&lt;stdio.h&gt;</w:t>
+      </w:r>
+    </w:p>
+    <w:p>
+      <w:pPr>
+        <w:shd w:val="clear" w:color="auto" w:fill="FFFFFF"/>
+        <w:spacing w:after="0" w:line="270" w:lineRule="atLeast"/>
+        <w:rPr>
+          <w:rFonts w:ascii="Menlo" w:eastAsia="Times New Roman" w:hAnsi="Menlo" w:cs="Menlo"/>
+          <w:color w:val="000000"/>
+          <w:kern w:val="0"/>
+          <w:sz w:val="18"/>
+          <w:szCs w:val="18"/>
+          <w14:ligatures w14:val="none"/>
+        </w:rPr>
+      </w:pPr>
+      <w:r>
+        <w:rPr>
+          <w:rFonts w:ascii="Menlo" w:eastAsia="Times New Roman" w:hAnsi="Menlo" w:cs="Menlo"/>
+          <w:color w:val="0000FF"/>
+          <w:kern w:val="0"/>
+          <w:sz w:val="18"/>
+          <w:szCs w:val="18"/>
+          <w14:ligatures w14:val="none"/>
+        </w:rPr>
+        <w:t>int</w:t>
+      </w:r>
+      <w:r>
+        <w:rPr>
+          <w:rFonts w:ascii="Menlo" w:eastAsia="Times New Roman" w:hAnsi="Menlo" w:cs="Menlo"/>
+          <w:color w:val="000000"/>
+          <w:kern w:val="0"/>
+          <w:sz w:val="18"/>
+          <w:szCs w:val="18"/>
+          <w14:ligatures w14:val="none"/>
+        </w:rPr>
+        <w:t xml:space="preserve"> main(</w:t>
+      </w:r>
+      <w:r>
+        <w:rPr>
+          <w:rFonts w:ascii="Menlo" w:eastAsia="Times New Roman" w:hAnsi="Menlo" w:cs="Menlo"/>
+          <w:color w:val="0000FF"/>
+          <w:kern w:val="0"/>
+          <w:sz w:val="18"/>
+          <w:szCs w:val="18"/>
+          <w14:ligatures w14:val="none"/>
+        </w:rPr>
+        <w:t>void</w:t>
+      </w:r>
+      <w:r>
+        <w:rPr>
+          <w:rFonts w:ascii="Menlo" w:eastAsia="Times New Roman" w:hAnsi="Menlo" w:cs="Menlo"/>
+          <w:color w:val="000000"/>
+          <w:kern w:val="0"/>
+          <w:sz w:val="18"/>
+          <w:szCs w:val="18"/>
+          <w14:ligatures w14:val="none"/>
+        </w:rPr>
+        <w:t>){</w:t>
+      </w:r>
+    </w:p>
+    <w:p>
+      <w:pPr>
+        <w:shd w:val="clear" w:color="auto" w:fill="FFFFFF"/>
+        <w:spacing w:after="0" w:line="270" w:lineRule="atLeast"/>
+        <w:rPr>
+          <w:rFonts w:ascii="Menlo" w:eastAsia="Times New Roman" w:hAnsi="Menlo" w:cs="Menlo"/>
+          <w:color w:val="000000"/>
+          <w:kern w:val="0"/>
+          <w:sz w:val="18"/>
+          <w:szCs w:val="18"/>
+          <w14:ligatures w14:val="none"/>
+        </w:rPr>
+      </w:pPr>
+      <w:r>
+        <w:rPr>
+          <w:rFonts w:ascii="Menlo" w:eastAsia="Times New Roman" w:hAnsi="Menlo" w:cs="Menlo"/>
+          <w:color w:val="000000"/>
+          <w:kern w:val="0"/>
+          <w:sz w:val="18"/>
+          <w:szCs w:val="18"/>
+          <w14:ligatures w14:val="none"/>
+        </w:rPr>
+        <w:t xml:space="preserve">  </w:t>
+      </w:r>
+      <w:r>
+        <w:rPr>
+          <w:rFonts w:ascii="Menlo" w:eastAsia="Times New Roman" w:hAnsi="Menlo" w:cs="Menlo"/>
+          <w:color w:val="0000FF"/>
+          <w:kern w:val="0"/>
+          <w:sz w:val="18"/>
+          <w:szCs w:val="18"/>
+          <w14:ligatures w14:val="none"/>
+        </w:rPr>
+        <w:t>int</w:t>
+      </w:r>
+      <w:r>
+        <w:rPr>
+          <w:rFonts w:ascii="Menlo" w:eastAsia="Times New Roman" w:hAnsi="Menlo" w:cs="Menlo"/>
+          <w:color w:val="000000"/>
+          <w:kern w:val="0"/>
+          <w:sz w:val="18"/>
+          <w:szCs w:val="18"/>
+          <w14:ligatures w14:val="none"/>
+        </w:rPr>
+        <w:t xml:space="preserve"> i,a;</w:t>
+      </w:r>
+    </w:p>
+    <w:p>
+      <w:pPr>
+        <w:shd w:val="clear" w:color="auto" w:fill="FFFFFF"/>
+        <w:spacing w:after="0" w:line="270" w:lineRule="atLeast"/>
+        <w:rPr>
+          <w:rFonts w:ascii="Menlo" w:eastAsia="Times New Roman" w:hAnsi="Menlo" w:cs="Menlo"/>
+          <w:color w:val="000000"/>
+          <w:kern w:val="0"/>
+          <w:sz w:val="18"/>
+          <w:szCs w:val="18"/>
+          <w14:ligatures w14:val="none"/>
+        </w:rPr>
+      </w:pPr>
+      <w:r>
+        <w:rPr>
+          <w:rFonts w:ascii="Menlo" w:eastAsia="Times New Roman" w:hAnsi="Menlo" w:cs="Menlo"/>
+          <w:color w:val="000000"/>
+          <w:kern w:val="0"/>
+          <w:sz w:val="18"/>
+          <w:szCs w:val="18"/>
+          <w14:ligatures w14:val="none"/>
+        </w:rPr>
+        <w:t xml:space="preserve">  </w:t>
+      </w:r>
+      <w:r>
+        <w:rPr>
+          <w:rFonts w:ascii="Menlo" w:eastAsia="Times New Roman" w:hAnsi="Menlo" w:cs="Menlo"/>
+          <w:color w:val="0000FF"/>
+          <w:kern w:val="0"/>
+          <w:sz w:val="18"/>
+          <w:szCs w:val="18"/>
+          <w14:ligatures w14:val="none"/>
+        </w:rPr>
+        <w:t>int</w:t>
+      </w:r>
+      <w:r>
+        <w:rPr>
+          <w:rFonts w:ascii="Menlo" w:eastAsia="Times New Roman" w:hAnsi="Menlo" w:cs="Menlo"/>
+          <w:color w:val="000000"/>
+          <w:kern w:val="0"/>
+          <w:sz w:val="18"/>
+          <w:szCs w:val="18"/>
+          <w14:ligatures w14:val="none"/>
+        </w:rPr>
+        <w:t xml:space="preserve"> wa = </w:t>
+      </w:r>
+      <w:r>
+        <w:rPr>
+          <w:rFonts w:ascii="Menlo" w:eastAsia="Times New Roman" w:hAnsi="Menlo" w:cs="Menlo"/>
+          <w:color w:val="098658"/>
+          <w:kern w:val="0"/>
+          <w:sz w:val="18"/>
+          <w:szCs w:val="18"/>
+          <w14:ligatures w14:val="none"/>
+        </w:rPr>
+        <w:t>0</w:t>
+      </w:r>
+      <w:r>
+        <w:rPr>
+          <w:rFonts w:ascii="Menlo" w:eastAsia="Times New Roman" w:hAnsi="Menlo" w:cs="Menlo"/>
+          <w:color w:val="000000"/>
+          <w:kern w:val="0"/>
+          <w:sz w:val="18"/>
+          <w:szCs w:val="18"/>
+          <w14:ligatures w14:val="none"/>
+        </w:rPr>
+        <w:t>;</w:t>
+      </w:r>
+    </w:p>
+    <w:p>
+      <w:pPr>
+        <w:shd w:val="clear" w:color="auto" w:fill="FFFFFF"/>
+        <w:spacing w:after="0" w:line="270" w:lineRule="atLeast"/>
+        <w:rPr>
+          <w:rFonts w:ascii="Menlo" w:eastAsia="Times New Roman" w:hAnsi="Menlo" w:cs="Menlo"/>
+          <w:color w:val="000000"/>
+          <w:kern w:val="0"/>
+          <w:sz w:val="18"/>
+          <w:szCs w:val="18"/>
+          <w14:ligatures w14:val="none"/>
+        </w:rPr>
+      </w:pPr>
+      <w:r>
+        <w:rPr>
+          <w:rFonts w:ascii="Menlo" w:eastAsia="Times New Roman" w:hAnsi="Menlo" w:cs="Menlo"/>
+          <w:color w:val="000000"/>
+          <w:kern w:val="0"/>
+          <w:sz w:val="18"/>
+          <w:szCs w:val="18"/>
+          <w14:ligatures w14:val="none"/>
+        </w:rPr>
+        <w:t xml:space="preserve">  </w:t>
+      </w:r>
+      <w:r>
+        <w:rPr>
+          <w:rFonts w:ascii="Menlo" w:eastAsia="Times New Roman" w:hAnsi="Menlo" w:cs="Menlo"/>
+          <w:color w:val="0000FF"/>
+          <w:kern w:val="0"/>
+          <w:sz w:val="18"/>
+          <w:szCs w:val="18"/>
+          <w14:ligatures w14:val="none"/>
+        </w:rPr>
+        <w:t>int</w:t>
+      </w:r>
+      <w:r>
+        <w:rPr>
+          <w:rFonts w:ascii="Menlo" w:eastAsia="Times New Roman" w:hAnsi="Menlo" w:cs="Menlo"/>
+          <w:color w:val="000000"/>
+          <w:kern w:val="0"/>
+          <w:sz w:val="18"/>
+          <w:szCs w:val="18"/>
+          <w14:ligatures w14:val="none"/>
+        </w:rPr>
+        <w:t xml:space="preserve"> seki = </w:t>
+      </w:r>
+      <w:r>
+        <w:rPr>
+          <w:rFonts w:ascii="Menlo" w:eastAsia="Times New Roman" w:hAnsi="Menlo" w:cs="Menlo"/>
+          <w:color w:val="098658"/>
+          <w:kern w:val="0"/>
+          <w:sz w:val="18"/>
+          <w:szCs w:val="18"/>
+          <w14:ligatures w14:val="none"/>
+        </w:rPr>
+        <w:t>1</w:t>
+      </w:r>
+      <w:r>
+        <w:rPr>
+          <w:rFonts w:ascii="Menlo" w:eastAsia="Times New Roman" w:hAnsi="Menlo" w:cs="Menlo"/>
+          <w:color w:val="000000"/>
+          <w:kern w:val="0"/>
+          <w:sz w:val="18"/>
+          <w:szCs w:val="18"/>
+          <w14:ligatures w14:val="none"/>
+        </w:rPr>
+        <w:t>;</w:t>
+      </w:r>
+    </w:p>
+    <w:p>
+      <w:pPr>
+        <w:shd w:val="clear" w:color="auto" w:fill="FFFFFF"/>
+        <w:spacing w:after="0" w:line="270" w:lineRule="atLeast"/>
+        <w:rPr>
+          <w:rFonts w:ascii="Menlo" w:eastAsia="Times New Roman" w:hAnsi="Menlo" w:cs="Menlo"/>
+          <w:color w:val="000000"/>
+          <w:kern w:val="0"/>
+          <w:sz w:val="18"/>
+          <w:szCs w:val="18"/>
+          <w14:ligatures w14:val="none"/>
+        </w:rPr>
+      </w:pPr>
+    </w:p>
+    <w:p>
+      <w:pPr>
+        <w:shd w:val="clear" w:color="auto" w:fill="FFFFFF"/>
+        <w:spacing w:after="0" w:line="270" w:lineRule="atLeast"/>
+        <w:rPr>
+          <w:rFonts w:ascii="Menlo" w:eastAsia="Times New Roman" w:hAnsi="Menlo" w:cs="Menlo"/>
+          <w:color w:val="000000"/>
+          <w:kern w:val="0"/>
+          <w:sz w:val="18"/>
+          <w:szCs w:val="18"/>
+          <w14:ligatures w14:val="none"/>
+        </w:rPr>
+      </w:pPr>
+      <w:r>
+        <w:rPr>
+          <w:rFonts w:ascii="Menlo" w:eastAsia="Times New Roman" w:hAnsi="Menlo" w:cs="Menlo"/>
+          <w:color w:val="000000"/>
+          <w:kern w:val="0"/>
+          <w:sz w:val="18"/>
+          <w:szCs w:val="18"/>
+          <w14:ligatures w14:val="none"/>
+        </w:rPr>
+        <w:t xml:space="preserve">  printf(</w:t>
+      </w:r>
+      <w:r>
+        <w:rPr>
+          <w:rFonts w:ascii="Menlo" w:eastAsia="Times New Roman" w:hAnsi="Menlo" w:cs="Menlo"/>
+          <w:color w:val="A31515"/>
+          <w:kern w:val="0"/>
+          <w:sz w:val="18"/>
+          <w:szCs w:val="18"/>
+          <w14:ligatures w14:val="none"/>
+        </w:rPr>
+        <w:t>"please enter an  integer: "</w:t>
+      </w:r>
+      <w:r>
+        <w:rPr>
+          <w:rFonts w:ascii="Menlo" w:eastAsia="Times New Roman" w:hAnsi="Menlo" w:cs="Menlo"/>
+          <w:color w:val="000000"/>
+          <w:kern w:val="0"/>
+          <w:sz w:val="18"/>
+          <w:szCs w:val="18"/>
+          <w14:ligatures w14:val="none"/>
+        </w:rPr>
+        <w:t>);</w:t>
+      </w:r>
+    </w:p>
+    <w:p>
+      <w:pPr>
+        <w:shd w:val="clear" w:color="auto" w:fill="FFFFFF"/>
+        <w:spacing w:after="0" w:line="270" w:lineRule="atLeast"/>
+        <w:rPr>
+          <w:rFonts w:ascii="Menlo" w:eastAsia="Times New Roman" w:hAnsi="Menlo" w:cs="Menlo"/>
+          <w:color w:val="000000"/>
+          <w:kern w:val="0"/>
+          <w:sz w:val="18"/>
+          <w:szCs w:val="18"/>
+          <w14:ligatures w14:val="none"/>
+        </w:rPr>
+      </w:pPr>
+      <w:r>
+        <w:rPr>
+          <w:rFonts w:ascii="Menlo" w:eastAsia="Times New Roman" w:hAnsi="Menlo" w:cs="Menlo"/>
+          <w:color w:val="000000"/>
+          <w:kern w:val="0"/>
+          <w:sz w:val="18"/>
+          <w:szCs w:val="18"/>
+          <w14:ligatures w14:val="none"/>
+        </w:rPr>
+        <w:t xml:space="preserve">  scanf(</w:t>
+      </w:r>
+      <w:r>
+        <w:rPr>
+          <w:rFonts w:ascii="Menlo" w:eastAsia="Times New Roman" w:hAnsi="Menlo" w:cs="Menlo"/>
+          <w:color w:val="A31515"/>
+          <w:kern w:val="0"/>
+          <w:sz w:val="18"/>
+          <w:szCs w:val="18"/>
+          <w14:ligatures w14:val="none"/>
+        </w:rPr>
+        <w:t>"%d"</w:t>
+      </w:r>
+      <w:r>
+        <w:rPr>
+          <w:rFonts w:ascii="Menlo" w:eastAsia="Times New Roman" w:hAnsi="Menlo" w:cs="Menlo"/>
+          <w:color w:val="000000"/>
+          <w:kern w:val="0"/>
+          <w:sz w:val="18"/>
+          <w:szCs w:val="18"/>
+          <w14:ligatures w14:val="none"/>
+        </w:rPr>
+        <w:t>, &amp;a);</w:t>
+      </w:r>
+    </w:p>
+    <w:p>
+      <w:pPr>
+        <w:shd w:val="clear" w:color="auto" w:fill="FFFFFF"/>
+        <w:spacing w:after="0" w:line="270" w:lineRule="atLeast"/>
+        <w:rPr>
+          <w:rFonts w:ascii="Menlo" w:eastAsia="Times New Roman" w:hAnsi="Menlo" w:cs="Menlo"/>
+          <w:color w:val="000000"/>
+          <w:kern w:val="0"/>
+          <w:sz w:val="18"/>
+          <w:szCs w:val="18"/>
+          <w14:ligatures w14:val="none"/>
+        </w:rPr>
+      </w:pPr>
+    </w:p>
+    <w:p>
+      <w:pPr>
+        <w:shd w:val="clear" w:color="auto" w:fill="FFFFFF"/>
+        <w:spacing w:after="0" w:line="270" w:lineRule="atLeast"/>
+        <w:rPr>
+          <w:rFonts w:ascii="Menlo" w:eastAsia="Times New Roman" w:hAnsi="Menlo" w:cs="Menlo"/>
+          <w:color w:val="000000"/>
+          <w:kern w:val="0"/>
+          <w:sz w:val="18"/>
+          <w:szCs w:val="18"/>
+          <w14:ligatures w14:val="none"/>
+        </w:rPr>
+      </w:pPr>
+      <w:r>
+        <w:rPr>
+          <w:rFonts w:ascii="Menlo" w:eastAsia="Times New Roman" w:hAnsi="Menlo" w:cs="Menlo"/>
+          <w:color w:val="000000"/>
+          <w:kern w:val="0"/>
+          <w:sz w:val="18"/>
+          <w:szCs w:val="18"/>
+          <w14:ligatures w14:val="none"/>
+        </w:rPr>
+        <w:t xml:space="preserve">        </w:t>
+      </w:r>
+      <w:r>
+        <w:rPr>
+          <w:rFonts w:ascii="Menlo" w:eastAsia="Times New Roman" w:hAnsi="Menlo" w:cs="Menlo"/>
+          <w:color w:val="0000FF"/>
+          <w:kern w:val="0"/>
+          <w:sz w:val="18"/>
+          <w:szCs w:val="18"/>
+          <w14:ligatures w14:val="none"/>
+        </w:rPr>
+        <w:t>for</w:t>
+      </w:r>
+      <w:r>
+        <w:rPr>
+          <w:rFonts w:ascii="Menlo" w:eastAsia="Times New Roman" w:hAnsi="Menlo" w:cs="Menlo"/>
+          <w:color w:val="000000"/>
+          <w:kern w:val="0"/>
+          <w:sz w:val="18"/>
+          <w:szCs w:val="18"/>
+          <w14:ligatures w14:val="none"/>
+        </w:rPr>
+        <w:t xml:space="preserve"> (i=</w:t>
+      </w:r>
+      <w:r>
+        <w:rPr>
+          <w:rFonts w:ascii="Menlo" w:eastAsia="Times New Roman" w:hAnsi="Menlo" w:cs="Menlo"/>
+          <w:color w:val="098658"/>
+          <w:kern w:val="0"/>
+          <w:sz w:val="18"/>
+          <w:szCs w:val="18"/>
+          <w14:ligatures w14:val="none"/>
+        </w:rPr>
+        <w:t>1</w:t>
+      </w:r>
+      <w:r>
+        <w:rPr>
+          <w:rFonts w:ascii="Menlo" w:eastAsia="Times New Roman" w:hAnsi="Menlo" w:cs="Menlo"/>
+          <w:color w:val="000000"/>
+          <w:kern w:val="0"/>
+          <w:sz w:val="18"/>
+          <w:szCs w:val="18"/>
+          <w14:ligatures w14:val="none"/>
+        </w:rPr>
+        <w:t>;i&lt;=a;i++){</w:t>
+      </w:r>
+    </w:p>
+    <w:p>
+      <w:pPr>
+        <w:shd w:val="clear" w:color="auto" w:fill="FFFFFF"/>
+        <w:spacing w:after="0" w:line="270" w:lineRule="atLeast"/>
+        <w:rPr>
+          <w:rFonts w:ascii="Menlo" w:eastAsia="Times New Roman" w:hAnsi="Menlo" w:cs="Menlo"/>
+          <w:color w:val="000000"/>
+          <w:kern w:val="0"/>
+          <w:sz w:val="18"/>
+          <w:szCs w:val="18"/>
+          <w14:ligatures w14:val="none"/>
+        </w:rPr>
+      </w:pPr>
+      <w:r>
+        <w:rPr>
+          <w:rFonts w:ascii="Menlo" w:eastAsia="Times New Roman" w:hAnsi="Menlo" w:cs="Menlo"/>
+          <w:color w:val="000000"/>
+          <w:kern w:val="0"/>
+          <w:sz w:val="18"/>
+          <w:szCs w:val="18"/>
+          <w14:ligatures w14:val="none"/>
+        </w:rPr>
+        <w:t xml:space="preserve">          wa = wa + i;</w:t>
+      </w:r>
+    </w:p>
+    <w:p>
+      <w:pPr>
+        <w:shd w:val="clear" w:color="auto" w:fill="FFFFFF"/>
+        <w:spacing w:after="0" w:line="270" w:lineRule="atLeast"/>
+        <w:rPr>
+          <w:rFonts w:ascii="Menlo" w:eastAsia="Times New Roman" w:hAnsi="Menlo" w:cs="Menlo"/>
+          <w:color w:val="000000"/>
+          <w:kern w:val="0"/>
+          <w:sz w:val="18"/>
+          <w:szCs w:val="18"/>
+          <w14:ligatures w14:val="none"/>
+        </w:rPr>
+      </w:pPr>
+      <w:r>
+        <w:rPr>
+          <w:rFonts w:ascii="Menlo" w:eastAsia="Times New Roman" w:hAnsi="Menlo" w:cs="Menlo"/>
+          <w:color w:val="000000"/>
+          <w:kern w:val="0"/>
+          <w:sz w:val="18"/>
+          <w:szCs w:val="18"/>
+          <w14:ligatures w14:val="none"/>
+        </w:rPr>
+        <w:t xml:space="preserve">          seki = seki * i;</w:t>
+      </w:r>
+    </w:p>
+    <w:p>
+      <w:pPr>
+        <w:shd w:val="clear" w:color="auto" w:fill="FFFFFF"/>
+        <w:spacing w:after="0" w:line="270" w:lineRule="atLeast"/>
+        <w:rPr>
+          <w:rFonts w:ascii="Menlo" w:eastAsia="Times New Roman" w:hAnsi="Menlo" w:cs="Menlo"/>
+          <w:color w:val="000000"/>
+          <w:kern w:val="0"/>
+          <w:sz w:val="18"/>
+          <w:szCs w:val="18"/>
+          <w14:ligatures w14:val="none"/>
+        </w:rPr>
+      </w:pPr>
+      <w:r>
+        <w:rPr>
+          <w:rFonts w:ascii="Menlo" w:eastAsia="Times New Roman" w:hAnsi="Menlo" w:cs="Menlo"/>
+          <w:color w:val="000000"/>
+          <w:kern w:val="0"/>
+          <w:sz w:val="18"/>
+          <w:szCs w:val="18"/>
+          <w14:ligatures w14:val="none"/>
+        </w:rPr>
+        <w:t xml:space="preserve">    }</w:t>
+      </w:r>
+    </w:p>
+    <w:p>
+      <w:pPr>
+        <w:shd w:val="clear" w:color="auto" w:fill="FFFFFF"/>
+        <w:spacing w:after="0" w:line="270" w:lineRule="atLeast"/>
+        <w:rPr>
+          <w:rFonts w:ascii="Menlo" w:eastAsia="Times New Roman" w:hAnsi="Menlo" w:cs="Menlo"/>
+          <w:color w:val="000000"/>
+          <w:kern w:val="0"/>
+          <w:sz w:val="18"/>
+          <w:szCs w:val="18"/>
+          <w14:ligatures w14:val="none"/>
+        </w:rPr>
+      </w:pPr>
+    </w:p>
+    <w:p>
+      <w:pPr>
+        <w:shd w:val="clear" w:color="auto" w:fill="FFFFFF"/>
+        <w:spacing w:after="0" w:line="270" w:lineRule="atLeast"/>
+        <w:rPr>
+          <w:rFonts w:ascii="Menlo" w:eastAsia="Times New Roman" w:hAnsi="Menlo" w:cs="Menlo"/>
+          <w:color w:val="000000"/>
+          <w:kern w:val="0"/>
+          <w:sz w:val="18"/>
+          <w:szCs w:val="18"/>
+          <w14:ligatures w14:val="none"/>
+        </w:rPr>
+      </w:pPr>
+      <w:r>
+        <w:rPr>
+          <w:rFonts w:ascii="Menlo" w:eastAsia="Times New Roman" w:hAnsi="Menlo" w:cs="Menlo"/>
+          <w:color w:val="000000"/>
+          <w:kern w:val="0"/>
+          <w:sz w:val="18"/>
+          <w:szCs w:val="18"/>
+          <w14:ligatures w14:val="none"/>
+        </w:rPr>
+        <w:t xml:space="preserve">        printf(</w:t>
+      </w:r>
+      <w:r>
+        <w:rPr>
+          <w:rFonts w:ascii="Menlo" w:eastAsia="Times New Roman" w:hAnsi="Menlo" w:cs="Menlo"/>
+          <w:color w:val="A31515"/>
+          <w:kern w:val="0"/>
+          <w:sz w:val="18"/>
+          <w:szCs w:val="18"/>
+          <w14:ligatures w14:val="none"/>
+        </w:rPr>
+        <w:t>"Sum: %d\n"</w:t>
+      </w:r>
+      <w:r>
+        <w:rPr>
+          <w:rFonts w:ascii="Menlo" w:eastAsia="Times New Roman" w:hAnsi="Menlo" w:cs="Menlo"/>
+          <w:color w:val="000000"/>
+          <w:kern w:val="0"/>
+          <w:sz w:val="18"/>
+          <w:szCs w:val="18"/>
+          <w14:ligatures w14:val="none"/>
+        </w:rPr>
+        <w:t>, seki);</w:t>
+      </w:r>
+    </w:p>
+    <w:p>
+      <w:pPr>
+        <w:shd w:val="clear" w:color="auto" w:fill="FFFFFF"/>
+        <w:spacing w:after="0" w:line="270" w:lineRule="atLeast"/>
+        <w:rPr>
+          <w:rFonts w:ascii="Menlo" w:eastAsia="Times New Roman" w:hAnsi="Menlo" w:cs="Menlo"/>
+          <w:color w:val="000000"/>
+          <w:kern w:val="0"/>
+          <w:sz w:val="18"/>
+          <w:szCs w:val="18"/>
+          <w14:ligatures w14:val="none"/>
+        </w:rPr>
+      </w:pPr>
+      <w:r>
+        <w:rPr>
+          <w:rFonts w:ascii="Menlo" w:eastAsia="Times New Roman" w:hAnsi="Menlo" w:cs="Menlo"/>
+          <w:color w:val="000000"/>
+          <w:kern w:val="0"/>
+          <w:sz w:val="18"/>
+          <w:szCs w:val="18"/>
+          <w14:ligatures w14:val="none"/>
+        </w:rPr>
+        <w:t xml:space="preserve">        </w:t>
+      </w:r>
+      <w:r>
+        <w:rPr>
+          <w:rFonts w:ascii="Menlo" w:eastAsia="Times New Roman" w:hAnsi="Menlo" w:cs="Menlo"/>
+          <w:color w:val="0000FF"/>
+          <w:kern w:val="0"/>
+          <w:sz w:val="18"/>
+          <w:szCs w:val="18"/>
+          <w14:ligatures w14:val="none"/>
+        </w:rPr>
+        <w:t>return</w:t>
+      </w:r>
+      <w:r>
+        <w:rPr>
+          <w:rFonts w:ascii="Menlo" w:eastAsia="Times New Roman" w:hAnsi="Menlo" w:cs="Menlo"/>
+          <w:color w:val="000000"/>
+          <w:kern w:val="0"/>
+          <w:sz w:val="18"/>
+          <w:szCs w:val="18"/>
+          <w14:ligatures w14:val="none"/>
+        </w:rPr>
+        <w:t xml:space="preserve"> </w:t>
+      </w:r>
+      <w:r>
+        <w:rPr>
+          <w:rFonts w:ascii="Menlo" w:eastAsia="Times New Roman" w:hAnsi="Menlo" w:cs="Menlo"/>
+          <w:color w:val="098658"/>
+          <w:kern w:val="0"/>
+          <w:sz w:val="18"/>
+          <w:szCs w:val="18"/>
+          <w14:ligatures w14:val="none"/>
+        </w:rPr>
+        <w:t>0</w:t>
+      </w:r>
+      <w:r>
+        <w:rPr>
+          <w:rFonts w:ascii="Menlo" w:eastAsia="Times New Roman" w:hAnsi="Menlo" w:cs="Menlo"/>
+          <w:color w:val="000000"/>
+          <w:kern w:val="0"/>
+          <w:sz w:val="18"/>
+          <w:szCs w:val="18"/>
+          <w14:ligatures w14:val="none"/>
+        </w:rPr>
+        <w:t>;</w:t>
+      </w:r>
+    </w:p>
+    <w:p>
+      <w:pPr>
+        <w:shd w:val="clear" w:color="auto" w:fill="FFFFFF"/>
+        <w:spacing w:after="0" w:line="270" w:lineRule="atLeast"/>
+        <w:rPr>
+          <w:rFonts w:ascii="Menlo" w:eastAsia="Times New Roman" w:hAnsi="Menlo" w:cs="Menlo"/>
+          <w:color w:val="000000"/>
+          <w:kern w:val="0"/>
+          <w:sz w:val="18"/>
+          <w:szCs w:val="18"/>
+          <w14:ligatures w14:val="none"/>
+        </w:rPr>
+      </w:pPr>
+    </w:p>
+    <w:p>
+      <w:pPr>
+        <w:shd w:val="clear" w:color="auto" w:fill="FFFFFF"/>
+        <w:spacing w:after="0" w:line="270" w:lineRule="atLeast"/>
+        <w:rPr>
+          <w:rFonts w:ascii="Menlo" w:eastAsia="Times New Roman" w:hAnsi="Menlo" w:cs="Menlo"/>
+          <w:color w:val="000000"/>
+          <w:kern w:val="0"/>
+          <w:sz w:val="18"/>
+          <w:szCs w:val="18"/>
+          <w14:ligatures w14:val="none"/>
+        </w:rPr>
+      </w:pPr>
+      <w:r>
+        <w:rPr>
+          <w:rFonts w:ascii="Menlo" w:eastAsia="Times New Roman" w:hAnsi="Menlo" w:cs="Menlo"/>
+          <w:color w:val="000000"/>
+          <w:kern w:val="0"/>
+          <w:sz w:val="18"/>
+          <w:szCs w:val="18"/>
+          <w14:ligatures w14:val="none"/>
+        </w:rPr>
+        <w:t>}</w:t>
+      </w:r>
+    </w:p>
+    <w:p>
+      <w:pPr>
+        <w:shd w:val="clear" w:color="auto" w:fill="FFFFFF"/>
+        <w:spacing w:after="240" w:line="270" w:lineRule="atLeast"/>
+        <w:rPr>
+          <w:rFonts w:ascii="Menlo" w:eastAsia="Times New Roman" w:hAnsi="Menlo" w:cs="Menlo"/>
+          <w:color w:val="000000"/>
+          <w:kern w:val="0"/>
+          <w:sz w:val="18"/>
+          <w:szCs w:val="18"/>
+          <w14:ligatures w14:val="none"/>
+        </w:rPr>
+      </w:pPr>
+    </w:p>
+    <w:p>
+      <w:pPr>
+        <w:rPr>
+          <w:lang w:val="en-US"/>
+        </w:rPr>
+      </w:pPr>
+      <w:r>
+        <w:rPr>
+          <w:lang w:val="en-US"/>
+        </w:rPr>
+        <w:t>please enter an  integer: 4</w:t>
+      </w:r>
+    </w:p>
+    <w:p>
+      <w:pPr>
+        <w:rPr>
+          <w:lang w:val="en-US"/>
+        </w:rPr>
+      </w:pPr>
+      <w:r>
+        <w:rPr>
+          <w:lang w:val="en-US"/>
+        </w:rPr>
+        <w:t>Sum: 24</w:t>
+      </w:r>
     </w:p>
     <w:p>
       <w:pPr>

</xml_diff>